<commit_message>
Commited for training on AWS
</commit_message>
<xml_diff>
--- a/papers and docs/time-plan.docx
+++ b/papers and docs/time-plan.docx
@@ -83,10 +83,7 @@
           </w:tcPr>
           <w:p>
             <w:r>
-              <w:t xml:space="preserve">Week </w:t>
-            </w:r>
-            <w:r>
-              <w:t>2</w:t>
+              <w:t>Week 2</w:t>
             </w:r>
           </w:p>
         </w:tc>
@@ -139,10 +136,7 @@
           </w:tcPr>
           <w:p>
             <w:r>
-              <w:t xml:space="preserve">Week </w:t>
-            </w:r>
-            <w:r>
-              <w:t>3</w:t>
+              <w:t>Week 3</w:t>
             </w:r>
           </w:p>
         </w:tc>
@@ -209,6 +203,105 @@
             </w:r>
           </w:p>
           <w:p/>
+        </w:tc>
+      </w:tr>
+      <w:tr>
+        <w:trPr>
+          <w:trHeight w:val="1593"/>
+        </w:trPr>
+        <w:tc>
+          <w:tcPr>
+            <w:tcW w:w="1510" w:type="dxa"/>
+          </w:tcPr>
+          <w:p>
+            <w:r>
+              <w:t>Week 4</w:t>
+            </w:r>
+          </w:p>
+        </w:tc>
+        <w:tc>
+          <w:tcPr>
+            <w:tcW w:w="6565" w:type="dxa"/>
+          </w:tcPr>
+          <w:p>
+            <w:r>
+              <w:t xml:space="preserve">Optimize </w:t>
+            </w:r>
+            <w:r>
+              <w:t>game play and model parameters</w:t>
+            </w:r>
+          </w:p>
+          <w:p/>
+          <w:p>
+            <w:r>
+              <w:t>Implement training with self-play</w:t>
+            </w:r>
+            <w:r>
+              <w:t>.</w:t>
+            </w:r>
+          </w:p>
+        </w:tc>
+      </w:tr>
+      <w:tr>
+        <w:trPr>
+          <w:trHeight w:val="1961"/>
+        </w:trPr>
+        <w:tc>
+          <w:tcPr>
+            <w:tcW w:w="1510" w:type="dxa"/>
+          </w:tcPr>
+          <w:p>
+            <w:r>
+              <w:t>Week 5</w:t>
+            </w:r>
+          </w:p>
+        </w:tc>
+        <w:tc>
+          <w:tcPr>
+            <w:tcW w:w="6565" w:type="dxa"/>
+          </w:tcPr>
+          <w:p>
+            <w:r>
+              <w:t>Planned to s</w:t>
+            </w:r>
+            <w:r>
+              <w:t>tart training longer sessions on AWS.</w:t>
+            </w:r>
+          </w:p>
+          <w:p>
+            <w:r>
+              <w:t>However, optimizing needed to be done.</w:t>
+            </w:r>
+          </w:p>
+          <w:p>
+            <w:r>
+              <w:t xml:space="preserve">Optimized </w:t>
+            </w:r>
+            <w:r>
+              <w:t>TensorFlow</w:t>
+            </w:r>
+            <w:r>
+              <w:t xml:space="preserve"> training on GPU</w:t>
+            </w:r>
+            <w:r>
+              <w:br/>
+              <w:t>Optimized game loop.</w:t>
+            </w:r>
+          </w:p>
+          <w:p/>
+          <w:p>
+            <w:r>
+              <w:t>Deciding evaluation metric.</w:t>
+            </w:r>
+          </w:p>
+          <w:p>
+            <w:r>
+              <w:t xml:space="preserve">Eval models and </w:t>
+            </w:r>
+            <w:r>
+              <w:t>play against them.</w:t>
+            </w:r>
+          </w:p>
         </w:tc>
       </w:tr>
       <w:tr>
@@ -221,10 +314,7 @@
           </w:tcPr>
           <w:p>
             <w:r>
-              <w:t xml:space="preserve">Week </w:t>
-            </w:r>
-            <w:r>
-              <w:t>4</w:t>
+              <w:t>Week 6</w:t>
             </w:r>
           </w:p>
         </w:tc>
@@ -234,87 +324,35 @@
           </w:tcPr>
           <w:p>
             <w:r>
-              <w:t>Optimize hyperparameters.</w:t>
-            </w:r>
-          </w:p>
-          <w:p/>
-          <w:p>
-            <w:r>
-              <w:t>Implement training with self-play</w:t>
+              <w:t>Started training longer sessions on AWS</w:t>
             </w:r>
             <w:r>
               <w:t>.</w:t>
             </w:r>
           </w:p>
-          <w:p>
-            <w:r>
-              <w:t>Start longer training sessions.</w:t>
-            </w:r>
-          </w:p>
-          <w:p/>
-          <w:p>
-            <w:r>
-              <w:t>Start writing thesis</w:t>
-            </w:r>
-            <w:r>
-              <w:t xml:space="preserve"> while training models</w:t>
-            </w:r>
-            <w:r>
-              <w:t>.</w:t>
-            </w:r>
-          </w:p>
-          <w:p>
-            <w:r>
-              <w:t>Find similar papers for referencing</w:t>
-            </w:r>
-          </w:p>
-        </w:tc>
-      </w:tr>
-      <w:tr>
-        <w:trPr>
-          <w:trHeight w:val="1961"/>
-        </w:trPr>
-        <w:tc>
-          <w:tcPr>
-            <w:tcW w:w="1510" w:type="dxa"/>
-          </w:tcPr>
-          <w:p>
-            <w:r>
-              <w:t xml:space="preserve">Week </w:t>
-            </w:r>
-            <w:r>
-              <w:t>5</w:t>
-            </w:r>
-          </w:p>
-        </w:tc>
-        <w:tc>
-          <w:tcPr>
-            <w:tcW w:w="6565" w:type="dxa"/>
-          </w:tcPr>
-          <w:p/>
-        </w:tc>
-      </w:tr>
-      <w:tr>
-        <w:trPr>
-          <w:trHeight w:val="1975"/>
-        </w:trPr>
-        <w:tc>
-          <w:tcPr>
-            <w:tcW w:w="1510" w:type="dxa"/>
-          </w:tcPr>
-          <w:p>
-            <w:r>
-              <w:t xml:space="preserve">Week </w:t>
-            </w:r>
-            <w:r>
-              <w:t>6</w:t>
-            </w:r>
-          </w:p>
-        </w:tc>
-        <w:tc>
-          <w:tcPr>
-            <w:tcW w:w="6565" w:type="dxa"/>
-          </w:tcPr>
+          <w:p/>
+          <w:p>
+            <w:r>
+              <w:t>Research and write</w:t>
+            </w:r>
+            <w:r>
+              <w:t xml:space="preserve"> start of report.</w:t>
+            </w:r>
+          </w:p>
+          <w:p>
+            <w:r>
+              <w:t>Finish Project plan</w:t>
+            </w:r>
+            <w:r>
+              <w:t xml:space="preserve"> and </w:t>
+            </w:r>
+            <w:r>
+              <w:t>prepare for spec</w:t>
+            </w:r>
+            <w:r>
+              <w:t xml:space="preserve"> presentation</w:t>
+            </w:r>
+          </w:p>
           <w:p/>
         </w:tc>
       </w:tr>
@@ -329,10 +367,7 @@
           <w:p>
             <w:r>
               <w:lastRenderedPageBreak/>
-              <w:t xml:space="preserve">Week </w:t>
-            </w:r>
-            <w:r>
-              <w:t>7</w:t>
+              <w:t>Week 7</w:t>
             </w:r>
           </w:p>
         </w:tc>
@@ -340,7 +375,14 @@
           <w:tcPr>
             <w:tcW w:w="6565" w:type="dxa"/>
           </w:tcPr>
-          <w:p/>
+          <w:p>
+            <w:r>
+              <w:t xml:space="preserve">Information search and </w:t>
+            </w:r>
+            <w:r>
+              <w:t>report writing.</w:t>
+            </w:r>
+          </w:p>
         </w:tc>
       </w:tr>
       <w:tr>
@@ -353,10 +395,7 @@
           </w:tcPr>
           <w:p>
             <w:r>
-              <w:t xml:space="preserve">Week </w:t>
-            </w:r>
-            <w:r>
-              <w:t>8</w:t>
+              <w:t>Week 8</w:t>
             </w:r>
           </w:p>
         </w:tc>
@@ -377,10 +416,7 @@
           </w:tcPr>
           <w:p>
             <w:r>
-              <w:t xml:space="preserve">Week </w:t>
-            </w:r>
-            <w:r>
-              <w:t>9</w:t>
+              <w:t>Week 9</w:t>
             </w:r>
           </w:p>
         </w:tc>
@@ -401,10 +437,7 @@
           </w:tcPr>
           <w:p>
             <w:r>
-              <w:t>Week 1</w:t>
-            </w:r>
-            <w:r>
-              <w:t>0</w:t>
+              <w:t>Week 10</w:t>
             </w:r>
           </w:p>
         </w:tc>

</xml_diff>